<commit_message>
Create ATS-optimized Word resume with clickable hyperlinks and impactful first 2 pages
</commit_message>
<xml_diff>
--- a/resume/HemFinal_ATS_Resume.docx
+++ b/resume/HemFinal_ATS_Resume.docx
@@ -4,10 +4,14 @@
   <w:body>
     <w:p>
       <w:pPr>
-        <w:pStyle w:val="Title"/>
         <w:jc w:val="center"/>
       </w:pPr>
       <w:r>
+        <w:rPr>
+          <w:b/>
+          <w:color w:val="1F4E78"/>
+          <w:sz w:val="40"/>
+        </w:rPr>
         <w:t>HEMANT SUDARSHAN</w:t>
       </w:r>
     </w:p>
@@ -17,66 +21,78 @@
       </w:pPr>
       <w:r>
         <w:rPr>
-          <w:b/>
           <w:sz w:val="24"/>
         </w:rPr>
-        <w:t>AI/ML Engineer | LLM &amp; RAG Systems Specialist | Agentic AI &amp; LLMOps</w:t>
+        <w:t>Entry-Level AI/ML Engineer | LLM &amp; RAG Enthusiast</w:t>
       </w:r>
     </w:p>
+    <w:p/>
     <w:p>
       <w:r>
-        <w:t>____________________________________________________________________________________________________</w:t>
-      </w:r>
-    </w:p>
-    <w:p>
-      <w:pPr>
-        <w:pStyle w:val="Heading1"/>
-        <w:jc w:val="left"/>
-      </w:pPr>
-      <w:r>
+        <w:rPr>
+          <w:b/>
+          <w:color w:val="1F4E78"/>
+          <w:sz w:val="24"/>
+        </w:rPr>
         <w:t>CONTACT INFORMATION</w:t>
       </w:r>
     </w:p>
     <w:p>
       <w:r>
         <w:rPr>
-          <w:rFonts w:ascii="Calibri" w:hAnsi="Calibri"/>
           <w:sz w:val="22"/>
         </w:rPr>
         <w:t>Email: hemantsudarshan@gmail.com | collabwithhemantgenai@gmail.com</w:t>
+        <w:br/>
       </w:r>
     </w:p>
     <w:p>
       <w:r>
-        <w:rPr>
-          <w:rFonts w:ascii="Calibri" w:hAnsi="Calibri"/>
-          <w:sz w:val="22"/>
-        </w:rPr>
-        <w:t>LinkedIn: linkedin.com/in/hemant-sudarshan-01633928a</w:t>
+        <w:t xml:space="preserve">LinkedIn: </w:t>
       </w:r>
+      <w:hyperlink r:id="rId9">
+        <w:r>
+          <w:rPr/>
+          <w:t>linkedin.com/in/hemant-sudarshan-01633928a</w:t>
+        </w:r>
+      </w:hyperlink>
+    </w:p>
+    <w:p>
+      <w:r>
+        <w:t xml:space="preserve">GitHub: </w:t>
+      </w:r>
+      <w:hyperlink r:id="rId10">
+        <w:r>
+          <w:rPr/>
+          <w:t>github.com/HemantSudarshan</w:t>
+        </w:r>
+      </w:hyperlink>
+    </w:p>
+    <w:p>
+      <w:r>
+        <w:t xml:space="preserve">Hugging Face: </w:t>
+      </w:r>
+      <w:hyperlink r:id="rId11">
+        <w:r>
+          <w:rPr/>
+          <w:t>huggingface.co/Hemantxai</w:t>
+        </w:r>
+      </w:hyperlink>
+    </w:p>
+    <w:p>
+      <w:r>
+        <w:t xml:space="preserve">Portfolio: </w:t>
+      </w:r>
+      <w:hyperlink r:id="rId10">
+        <w:r>
+          <w:rPr/>
+          <w:t>github.com/HemantSudarshan</w:t>
+        </w:r>
+      </w:hyperlink>
     </w:p>
     <w:p>
       <w:r>
         <w:rPr>
-          <w:rFonts w:ascii="Calibri" w:hAnsi="Calibri"/>
-          <w:sz w:val="22"/>
-        </w:rPr>
-        <w:t>GitHub: github.com/HemantSudarshan</w:t>
-      </w:r>
-    </w:p>
-    <w:p>
-      <w:r>
-        <w:rPr>
-          <w:rFonts w:ascii="Calibri" w:hAnsi="Calibri"/>
-          <w:sz w:val="22"/>
-        </w:rPr>
-        <w:t>Hugging Face: huggingface.co/Hemantxai</w:t>
-      </w:r>
-    </w:p>
-    <w:p>
-      <w:r>
-        <w:rPr>
-          <w:rFonts w:ascii="Calibri" w:hAnsi="Calibri"/>
           <w:sz w:val="22"/>
         </w:rPr>
         <w:t>Location: Bengaluru, India | Open to Remote</w:t>
@@ -85,1048 +101,1187 @@
     <w:p>
       <w:r>
         <w:rPr>
-          <w:rFonts w:ascii="Calibri" w:hAnsi="Calibri"/>
           <w:sz w:val="22"/>
         </w:rPr>
         <w:t>Languages: English, Hindi, Telugu, Kannada, Japanese (Intermediate)</w:t>
       </w:r>
     </w:p>
+    <w:p/>
     <w:p>
-      <w:pPr>
-        <w:pStyle w:val="Heading1"/>
-        <w:jc w:val="left"/>
-      </w:pPr>
       <w:r>
-        <w:t>PROFESSIONAL SUMMARY</w:t>
+        <w:rPr>
+          <w:b/>
+          <w:color w:val="1F4E78"/>
+          <w:sz w:val="24"/>
+        </w:rPr>
+        <w:t>CAREER OBJECTIVE</w:t>
       </w:r>
     </w:p>
     <w:p>
       <w:r>
         <w:rPr>
-          <w:rFonts w:ascii="Calibri" w:hAnsi="Calibri"/>
           <w:sz w:val="22"/>
         </w:rPr>
-        <w:t>AI/ML Engineer with proven expertise in building production-ready AI systems, specializing in Large Language Models, RAG architectures, and multi-agent systems. Successfully deployed 6+ enterprise-grade AI applications with active users, including zero-hallucination compliance systems and autonomous inventory management agents. Strong foundation in LLMOps, MLOps, and end-to-end AI product development from research to production. Published 1 patent and 2 research papers. Currently driving AI localization initiatives for 600M+ Indic language users at Pratilipi Comics.</w:t>
+        <w:t>Recent Computer Science graduate passionate about AI/ML engineering, seeking entry-level opportunities to apply hands-on experience in Large Language Models, RAG systems, and production AI deployments. Built 6+ AI projects including live deployed systems with real users. Eager to contribute to innovative AI teams while continuing to learn and grow in areas like LLMOps, multi-agent systems, and scalable AI infrastructure. Strong academic foundation with 1 patent and 2 research publications.</w:t>
       </w:r>
     </w:p>
+    <w:p/>
     <w:p>
-      <w:pPr>
-        <w:pStyle w:val="Heading1"/>
-        <w:jc w:val="left"/>
-      </w:pPr>
       <w:r>
+        <w:rPr>
+          <w:b/>
+          <w:color w:val="1F4E78"/>
+          <w:sz w:val="24"/>
+        </w:rPr>
         <w:t>EDUCATION</w:t>
       </w:r>
     </w:p>
     <w:p>
       <w:r>
         <w:rPr>
-          <w:rFonts w:ascii="Calibri" w:hAnsi="Calibri"/>
           <w:b/>
-          <w:sz w:val="22"/>
         </w:rPr>
         <w:t>Bachelor of Technology in Computer Science &amp; Technology</w:t>
+        <w:br/>
+      </w:r>
+      <w:r>
+        <w:t>Dayananda Sagar University, Bengaluru | 2021 - 2025 | First Class</w:t>
+        <w:br/>
+      </w:r>
+      <w:r>
+        <w:t>Relevant Coursework: Machine Learning, Deep Learning, Natural Language Processing, Data Structures, Algorithms, Database Systems</w:t>
       </w:r>
     </w:p>
     <w:p>
       <w:r>
         <w:rPr>
-          <w:rFonts w:ascii="Calibri" w:hAnsi="Calibri"/>
-          <w:sz w:val="22"/>
+          <w:b/>
         </w:rPr>
-        <w:t>Dayananda Sagar University, Bengaluru | 2021 - 2025 | First Class</w:t>
+        <w:t>Higher Secondary Certificate (HSC)</w:t>
+        <w:br/>
       </w:r>
-    </w:p>
-    <w:p>
       <w:r>
-        <w:rPr>
-          <w:rFonts w:ascii="Calibri" w:hAnsi="Calibri"/>
-          <w:sz w:val="22"/>
-        </w:rPr>
-        <w:t>Relevant Coursework: Machine Learning, Deep Learning, NLP, AI Agents, Data Structures, Algorithms</w:t>
+        <w:t>Narayana Junior College | CGPA: 9.12/10</w:t>
       </w:r>
     </w:p>
     <w:p/>
     <w:p>
       <w:r>
         <w:rPr>
-          <w:rFonts w:ascii="Calibri" w:hAnsi="Calibri"/>
           <w:b/>
-          <w:sz w:val="22"/>
+          <w:color w:val="1F4E78"/>
+          <w:sz w:val="24"/>
         </w:rPr>
-        <w:t>Higher Secondary Certificate (HSC)</w:t>
-      </w:r>
-    </w:p>
-    <w:p>
-      <w:r>
-        <w:rPr>
-          <w:rFonts w:ascii="Calibri" w:hAnsi="Calibri"/>
-          <w:sz w:val="22"/>
-        </w:rPr>
-        <w:t>Narayana Junior College | CGPA: 9.12/10</w:t>
-      </w:r>
-    </w:p>
-    <w:p>
-      <w:pPr>
-        <w:pStyle w:val="Heading1"/>
-        <w:jc w:val="left"/>
-      </w:pPr>
-      <w:r>
         <w:t>TECHNICAL SKILLS</w:t>
       </w:r>
     </w:p>
     <w:p>
       <w:r>
         <w:rPr>
-          <w:rFonts w:ascii="Calibri" w:hAnsi="Calibri"/>
           <w:b/>
-          <w:sz w:val="22"/>
         </w:rPr>
-        <w:t>Core Programming &amp; Development</w:t>
+        <w:t xml:space="preserve">Programming Languages: </w:t>
+      </w:r>
+      <w:r>
+        <w:t>Python, JavaScript, C++, SQL</w:t>
       </w:r>
     </w:p>
     <w:p>
       <w:r>
         <w:rPr>
-          <w:rFonts w:ascii="Calibri" w:hAnsi="Calibri"/>
-          <w:sz w:val="22"/>
+          <w:b/>
         </w:rPr>
-        <w:t>Python (Advanced), JavaScript, C++, SQL, REST API Development</w:t>
+        <w:t xml:space="preserve">AI/ML Frameworks &amp; Libraries: </w:t>
+      </w:r>
+      <w:r>
+        <w:t>PyTorch, TensorFlow, Scikit-learn, Hugging Face Transformers, LangChain, LlamaIndex, LangGraph</w:t>
       </w:r>
     </w:p>
     <w:p>
       <w:r>
         <w:rPr>
-          <w:rFonts w:ascii="Calibri" w:hAnsi="Calibri"/>
           <w:b/>
-          <w:sz w:val="22"/>
         </w:rPr>
-        <w:t>Large Language Models &amp; AI Frameworks</w:t>
+        <w:t xml:space="preserve">Large Language Models (LLMs): </w:t>
+      </w:r>
+      <w:r>
+        <w:t>GPT-4, Claude, Llama, Gemini, Groq, Prompt Engineering Techniques</w:t>
       </w:r>
     </w:p>
     <w:p>
       <w:r>
         <w:rPr>
-          <w:rFonts w:ascii="Calibri" w:hAnsi="Calibri"/>
-          <w:sz w:val="22"/>
+          <w:b/>
         </w:rPr>
-        <w:t>GPT-4o, Claude 3.5 Sonnet, Llama 3.1, Gemini 2.0, Groq, Mixtral, LangChain, LangGraph, LlamaIndex, Hugging Face Transformers</w:t>
+        <w:t xml:space="preserve">Vector Databases &amp; RAG Systems: </w:t>
+      </w:r>
+      <w:r>
+        <w:t>Weaviate, Qdrant, Pinecone, ChromaDB, Retrieval-Augmented Generation (RAG)</w:t>
       </w:r>
     </w:p>
     <w:p>
       <w:r>
         <w:rPr>
-          <w:rFonts w:ascii="Calibri" w:hAnsi="Calibri"/>
           <w:b/>
-          <w:sz w:val="22"/>
         </w:rPr>
-        <w:t>Vector Databases &amp; Retrieval Systems</w:t>
+        <w:t xml:space="preserve">Web Development &amp; APIs: </w:t>
+      </w:r>
+      <w:r>
+        <w:t>FastAPI, Flask, REST APIs, Streamlit, Gradio, React (basics)</w:t>
       </w:r>
     </w:p>
     <w:p>
       <w:r>
         <w:rPr>
-          <w:rFonts w:ascii="Calibri" w:hAnsi="Calibri"/>
-          <w:sz w:val="22"/>
+          <w:b/>
         </w:rPr>
-        <w:t>Weaviate (BM25 + Semantic Hybrid Search), Qdrant (HNSW Indexing), Pinecone, ChromaDB, RAG Architecture Design, Citation-Backed Generation, Query Expansion</w:t>
+        <w:t xml:space="preserve">Databases: </w:t>
+      </w:r>
+      <w:r>
+        <w:t>MongoDB, PostgreSQL, SQLite, Redis, SQLAlchemy</w:t>
       </w:r>
     </w:p>
     <w:p>
       <w:r>
         <w:rPr>
-          <w:rFonts w:ascii="Calibri" w:hAnsi="Calibri"/>
           <w:b/>
-          <w:sz w:val="22"/>
         </w:rPr>
-        <w:t>Backend &amp; API Development</w:t>
+        <w:t xml:space="preserve">DevOps &amp; Tools: </w:t>
+      </w:r>
+      <w:r>
+        <w:t>Docker, Git, GitHub Actions, CI/CD Pipelines, AWS (basics)</w:t>
       </w:r>
     </w:p>
     <w:p>
       <w:r>
         <w:rPr>
-          <w:rFonts w:ascii="Calibri" w:hAnsi="Calibri"/>
-          <w:sz w:val="22"/>
+          <w:b/>
         </w:rPr>
-        <w:t>FastAPI (Async/Await, Pydantic Validation), Flask, WebSocket Streaming, Rate Limiting (SlowAPI), JWT Authentication, RBAC</w:t>
+        <w:t xml:space="preserve">Specialized Skills: </w:t>
+      </w:r>
+      <w:r>
+        <w:t>Natural Language Processing (NLP), Computer Vision, Audio Processing, Multimodal AI, Indic Language NLP (Hindi, Telugu, Kannada), Model Evaluation Metrics</w:t>
       </w:r>
     </w:p>
+    <w:p/>
     <w:p>
       <w:r>
         <w:rPr>
-          <w:rFonts w:ascii="Calibri" w:hAnsi="Calibri"/>
           <w:b/>
-          <w:sz w:val="22"/>
+          <w:color w:val="1F4E78"/>
+          <w:sz w:val="24"/>
         </w:rPr>
-        <w:t>DevOps &amp; Production Infrastructure</w:t>
-      </w:r>
-    </w:p>
-    <w:p>
-      <w:r>
-        <w:rPr>
-          <w:rFonts w:ascii="Calibri" w:hAnsi="Calibri"/>
-          <w:sz w:val="22"/>
-        </w:rPr>
-        <w:t>Docker (Multi-stage Builds), Docker Compose, CI/CD (GitHub Actions), AWS, Railway.app, Prometheus Metrics, Health Check Monitoring</w:t>
-      </w:r>
-    </w:p>
-    <w:p>
-      <w:r>
-        <w:rPr>
-          <w:rFonts w:ascii="Calibri" w:hAnsi="Calibri"/>
-          <w:b/>
-          <w:sz w:val="22"/>
-        </w:rPr>
-        <w:t>AI Operations (LLMOps/MLOps)</w:t>
-      </w:r>
-    </w:p>
-    <w:p>
-      <w:r>
-        <w:rPr>
-          <w:rFonts w:ascii="Calibri" w:hAnsi="Calibri"/>
-          <w:sz w:val="22"/>
-        </w:rPr>
-        <w:t>Prompt Engineering, Model Evaluation (RAGAS), LangSmith Tracing, Confidence Calibration, Human-in-Loop Workflows, A/B Testing</w:t>
-      </w:r>
-    </w:p>
-    <w:p>
-      <w:pPr>
-        <w:pStyle w:val="Heading1"/>
-        <w:jc w:val="left"/>
-      </w:pPr>
-      <w:r>
         <w:t>PROFESSIONAL EXPERIENCE</w:t>
       </w:r>
     </w:p>
     <w:p>
       <w:r>
         <w:rPr>
-          <w:rFonts w:ascii="Calibri" w:hAnsi="Calibri"/>
           <w:b/>
-          <w:sz w:val="24"/>
         </w:rPr>
         <w:t>AI Operations &amp; Localization Consultant</w:t>
+        <w:br/>
+      </w:r>
+      <w:r>
+        <w:rPr>
+          <w:i/>
+        </w:rPr>
+        <w:t>Pratilipi Comics | Aug 2025 - Present | Remote</w:t>
+        <w:br/>
+      </w:r>
+    </w:p>
+    <w:p>
+      <w:pPr>
+        <w:pStyle w:val="ListBullet"/>
+      </w:pPr>
+      <w:r>
+        <w:t>• Working on AI-driven localization initiatives for Indic language content (Hindi, Telugu, Kannada)</w:t>
+      </w:r>
+    </w:p>
+    <w:p>
+      <w:pPr>
+        <w:pStyle w:val="ListBullet"/>
+      </w:pPr>
+      <w:r>
+        <w:t>• Building GenAI tools using GPT-4 and Claude for automated content translation and localization</w:t>
+      </w:r>
+    </w:p>
+    <w:p>
+      <w:pPr>
+        <w:pStyle w:val="ListBullet"/>
+      </w:pPr>
+      <w:r>
+        <w:t>• Implementing prompt engineering techniques to improve translation quality and context awareness</w:t>
+      </w:r>
+    </w:p>
+    <w:p>
+      <w:pPr>
+        <w:pStyle w:val="ListBullet"/>
+      </w:pPr>
+      <w:r>
+        <w:t>• Contributing to workflow optimization that reduced manual translation time by 70%+</w:t>
+      </w:r>
+    </w:p>
+    <w:p>
+      <w:pPr>
+        <w:pStyle w:val="ListBullet"/>
+      </w:pPr>
+      <w:r>
+        <w:t>• Learning and applying LLMOps best practices including prompt versioning and quality evaluation</w:t>
       </w:r>
     </w:p>
     <w:p>
       <w:r>
         <w:rPr>
-          <w:rFonts w:ascii="Calibri" w:hAnsi="Calibri"/>
-          <w:sz w:val="20"/>
+          <w:b/>
         </w:rPr>
-        <w:t>Pratilipi Comics | Aug 2025 - Present | Remote</w:t>
+        <w:t>Localization Operations &amp; Gen AI Intern</w:t>
+        <w:br/>
+      </w:r>
+      <w:r>
+        <w:rPr>
+          <w:i/>
+        </w:rPr>
+        <w:t>Pratilipi Comics | Feb 2025 - Aug 2025 | Remote</w:t>
+        <w:br/>
       </w:r>
     </w:p>
     <w:p>
       <w:pPr>
         <w:pStyle w:val="ListBullet"/>
-        <w:ind w:left="360"/>
       </w:pPr>
       <w:r>
-        <w:t>Leading end-to-end AI-driven localization for Indic language content (Hindi, Telugu, Kannada), targeting 600M+ users</w:t>
+        <w:t>• Developed GenAI tools for multi-language content localization and translation</w:t>
       </w:r>
     </w:p>
     <w:p>
       <w:pPr>
         <w:pStyle w:val="ListBullet"/>
-        <w:ind w:left="360"/>
       </w:pPr>
       <w:r>
-        <w:t>Architected GenAI pipelines with prompt engineering for context-aware translation using GPT-4 and Claude</w:t>
+        <w:t>• Applied prompt engineering techniques to improve translation accuracy for domain-specific content</w:t>
       </w:r>
     </w:p>
     <w:p>
       <w:pPr>
         <w:pStyle w:val="ListBullet"/>
-        <w:ind w:left="360"/>
       </w:pPr>
       <w:r>
-        <w:t>Designed production-grade AI infrastructure with caching strategies, batch processing, and monitoring</w:t>
+        <w:t>• Collaborated with cross-functional teams to integrate AI tools into existing workflows</w:t>
       </w:r>
     </w:p>
     <w:p>
       <w:pPr>
         <w:pStyle w:val="ListBullet"/>
-        <w:ind w:left="360"/>
       </w:pPr>
       <w:r>
-        <w:t>Optimized content delivery workflows, reducing manual translation overhead by 70%+ through automation</w:t>
+        <w:t>• Helped reduce translation time significantly through automation</w:t>
+      </w:r>
+    </w:p>
+    <w:p>
+      <w:r>
+        <w:rPr>
+          <w:b/>
+        </w:rPr>
+        <w:t>Machine Learning Intern</w:t>
+        <w:br/>
+      </w:r>
+      <w:r>
+        <w:rPr>
+          <w:i/>
+        </w:rPr>
+        <w:t>AppiVa Software Pvt Ltd (NASSCOM 10K Startup) | Aug 2023 - Nov 2023 | Bangalore</w:t>
+        <w:br/>
+      </w:r>
+    </w:p>
+    <w:p>
+      <w:pPr>
+        <w:pStyle w:val="ListBullet"/>
+      </w:pPr>
+      <w:r>
+        <w:t>• Built data preprocessing and feature engineering pipelines for machine learning projects</w:t>
+      </w:r>
+    </w:p>
+    <w:p>
+      <w:pPr>
+        <w:pStyle w:val="ListBullet"/>
+      </w:pPr>
+      <w:r>
+        <w:t>• Developed machine learning models and performed hyperparameter tuning</w:t>
+      </w:r>
+    </w:p>
+    <w:p>
+      <w:pPr>
+        <w:pStyle w:val="ListBullet"/>
+      </w:pPr>
+      <w:r>
+        <w:t>• Gained hands-on experience with model development, testing, and deployment workflows</w:t>
       </w:r>
     </w:p>
     <w:p/>
     <w:p>
       <w:r>
         <w:rPr>
-          <w:rFonts w:ascii="Calibri" w:hAnsi="Calibri"/>
           <w:b/>
+          <w:color w:val="1F4E78"/>
           <w:sz w:val="24"/>
         </w:rPr>
-        <w:t>Localization Operations &amp; Gen AI Intern</w:t>
+        <w:t>KEY PROJECTS</w:t>
       </w:r>
     </w:p>
     <w:p>
       <w:r>
         <w:rPr>
-          <w:rFonts w:ascii="Calibri" w:hAnsi="Calibri"/>
-          <w:sz w:val="20"/>
+          <w:b/>
         </w:rPr>
-        <w:t>Pratilipi Comics | Feb 2025 - Aug 2025 | Remote</w:t>
+        <w:t>1. Agentic Inventory Restocking Service | Multi-Agent AI System</w:t>
+        <w:br/>
+      </w:r>
+      <w:r>
+        <w:rPr>
+          <w:i/>
+        </w:rPr>
+        <w:t>Technologies: LangGraph, FastAPI, MongoDB, Gemini AI, Groq, Redis, Telegram Bot API</w:t>
+        <w:br/>
+      </w:r>
+    </w:p>
+    <w:p>
+      <w:r>
+        <w:t xml:space="preserve">GitHub: </w:t>
+      </w:r>
+      <w:hyperlink r:id="rId12">
+        <w:r>
+          <w:rPr/>
+          <w:t>github.com/HemantSudarshan/Agentic-Inventory-Restocking-Service</w:t>
+        </w:r>
+      </w:hyperlink>
+    </w:p>
+    <w:p>
+      <w:r>
+        <w:t xml:space="preserve">Live Demo: </w:t>
+      </w:r>
+      <w:hyperlink r:id="rId13">
+        <w:r>
+          <w:rPr/>
+          <w:t>agentic-inventory-restocking-servic-production.up.railway.app/login</w:t>
+        </w:r>
+      </w:hyperlink>
+    </w:p>
+    <w:p>
+      <w:pPr>
+        <w:pStyle w:val="ListBullet"/>
+      </w:pPr>
+      <w:r>
+        <w:t>• Built autonomous AI agent system that analyzes inventory data and recommends restocking orders</w:t>
       </w:r>
     </w:p>
     <w:p>
       <w:pPr>
         <w:pStyle w:val="ListBullet"/>
-        <w:ind w:left="360"/>
       </w:pPr>
       <w:r>
-        <w:t>Developed GenAI tools for multi-language content localization with automated translation workflows</w:t>
+        <w:t>• Implemented 3-step workflow: Data Retrieval → AI Reasoning → Action Generation using LangGraph</w:t>
       </w:r>
     </w:p>
     <w:p>
       <w:pPr>
         <w:pStyle w:val="ListBullet"/>
-        <w:ind w:left="360"/>
       </w:pPr>
       <w:r>
-        <w:t>Implemented advanced prompt engineering strategies for domain-specific translation accuracy</w:t>
+        <w:t>• Integrated dual LLM model (Gemini + Groq) with automatic fallback for reliability</w:t>
       </w:r>
     </w:p>
     <w:p>
       <w:pPr>
         <w:pStyle w:val="ListBullet"/>
-        <w:ind w:left="360"/>
       </w:pPr>
       <w:r>
-        <w:t>Integrated AI systems into production pipelines with cross-functional collaboration</w:t>
+        <w:t>• Developed confidence scoring (0-100%) with human-in-loop approval via Telegram bot for uncertain cases</w:t>
+      </w:r>
+    </w:p>
+    <w:p>
+      <w:pPr>
+        <w:pStyle w:val="ListBullet"/>
+      </w:pPr>
+      <w:r>
+        <w:t>• Created multi-channel notification system (Telegram, Slack, Web Dashboard) for real-time alerts</w:t>
+      </w:r>
+    </w:p>
+    <w:p>
+      <w:pPr>
+        <w:pStyle w:val="ListBullet"/>
+      </w:pPr>
+      <w:r>
+        <w:t>• Deployed using Docker with FastAPI backend, MongoDB database, and Redis caching</w:t>
+      </w:r>
+    </w:p>
+    <w:p>
+      <w:pPr>
+        <w:pStyle w:val="ListBullet"/>
+      </w:pPr>
+      <w:r>
+        <w:t>• Applied rate limiting and authentication for production-ready deployment</w:t>
       </w:r>
     </w:p>
     <w:p/>
     <w:p>
       <w:r>
         <w:rPr>
-          <w:rFonts w:ascii="Calibri" w:hAnsi="Calibri"/>
           <w:b/>
-          <w:sz w:val="24"/>
         </w:rPr>
-        <w:t>Machine Learning Intern</w:t>
+        <w:t>2. Compliance-GPT | AI-Powered Compliance Assistant with RAG</w:t>
+        <w:br/>
+      </w:r>
+      <w:r>
+        <w:rPr>
+          <w:i/>
+        </w:rPr>
+        <w:t>Technologies: FastAPI, Weaviate Vector Database, Groq LLM, Docker</w:t>
+        <w:br/>
       </w:r>
     </w:p>
     <w:p>
       <w:r>
-        <w:rPr>
-          <w:rFonts w:ascii="Calibri" w:hAnsi="Calibri"/>
-          <w:sz w:val="20"/>
-        </w:rPr>
-        <w:t>AppiVa Software Pvt Ltd (NASSCOM 10K Startup) | Aug 2023 - Sep 2023 | Bangalore</w:t>
+        <w:t xml:space="preserve">GitHub: </w:t>
+      </w:r>
+      <w:hyperlink r:id="rId14">
+        <w:r>
+          <w:rPr/>
+          <w:t>github.com/HemantSudarshan/Compliance-GPT</w:t>
+        </w:r>
+      </w:hyperlink>
+    </w:p>
+    <w:p>
+      <w:r>
+        <w:t xml:space="preserve">Live Demo: </w:t>
+      </w:r>
+      <w:hyperlink r:id="rId15">
+        <w:r>
+          <w:rPr/>
+          <w:t>huggingface.co/spaces/Hemantxai/compliance-gpt</w:t>
+        </w:r>
+      </w:hyperlink>
+    </w:p>
+    <w:p>
+      <w:pPr>
+        <w:pStyle w:val="ListBullet"/>
+      </w:pPr>
+      <w:r>
+        <w:t>• Built RAG (Retrieval-Augmented Generation) system for answering compliance questions on GDPR, CCPA, PCI-DSS</w:t>
       </w:r>
     </w:p>
     <w:p>
       <w:pPr>
         <w:pStyle w:val="ListBullet"/>
-        <w:ind w:left="360"/>
       </w:pPr>
       <w:r>
-        <w:t>Built data preprocessing and feature engineering pipelines for production ML systems</w:t>
+        <w:t>• Implemented hybrid search using BM25 (keyword matching) and semantic search with 1,987+ indexed chunks</w:t>
       </w:r>
     </w:p>
     <w:p>
       <w:pPr>
         <w:pStyle w:val="ListBullet"/>
-        <w:ind w:left="360"/>
       </w:pPr>
       <w:r>
-        <w:t>Developed and optimized machine learning models with hyperparameter tuning and cross-validation</w:t>
-      </w:r>
-    </w:p>
-    <w:p>
-      <w:pPr>
-        <w:pStyle w:val="Heading1"/>
-        <w:jc w:val="left"/>
-      </w:pPr>
-      <w:r>
-        <w:t>KEY PROJECTS (PRODUCTION-READY AI SYSTEMS)</w:t>
-      </w:r>
-    </w:p>
-    <w:p>
-      <w:r>
-        <w:rPr>
-          <w:rFonts w:ascii="Calibri" w:hAnsi="Calibri"/>
-          <w:b/>
-          <w:sz w:val="24"/>
-        </w:rPr>
-        <w:t>1. Agentic Inventory Restocking Service | Multi-Agent AI with Human-in-Loop</w:t>
-      </w:r>
-    </w:p>
-    <w:p>
-      <w:r>
-        <w:rPr>
-          <w:rFonts w:ascii="Calibri" w:hAnsi="Calibri"/>
-          <w:sz w:val="20"/>
-        </w:rPr>
-        <w:t>Technologies: LangGraph, FastAPI, MongoDB Atlas, Gemini 2.0, Groq, Redis, Telegram API</w:t>
-      </w:r>
-    </w:p>
-    <w:p>
-      <w:r>
-        <w:rPr>
-          <w:rFonts w:ascii="Calibri" w:hAnsi="Calibri"/>
-          <w:sz w:val="20"/>
-        </w:rPr>
-        <w:t>GitHub: github.com/HemantSudarshan/Agentic-Inventory-Restocking-Service</w:t>
-      </w:r>
-    </w:p>
-    <w:p>
-      <w:r>
-        <w:rPr>
-          <w:rFonts w:ascii="Calibri" w:hAnsi="Calibri"/>
-          <w:sz w:val="20"/>
-        </w:rPr>
-        <w:t>Live Demo: agentic-inventory-restocking-servic-production.up.railway.app/login</w:t>
+        <w:t>• Developed query expansion feature to improve search results by generating related terms</w:t>
       </w:r>
     </w:p>
     <w:p>
       <w:pPr>
         <w:pStyle w:val="ListBullet"/>
-        <w:ind w:left="360"/>
       </w:pPr>
       <w:r>
-        <w:t>Architected autonomous 3-step agentic workflow: Data Retrieval → AI Reasoning → Action Generation</w:t>
+        <w:t>• Ensured zero-hallucination by providing source citations (filename, page number) for every answer</w:t>
       </w:r>
     </w:p>
     <w:p>
       <w:pPr>
         <w:pStyle w:val="ListBullet"/>
-        <w:ind w:left="360"/>
       </w:pPr>
       <w:r>
-        <w:t>Implemented dual-model fallback system (Gemini 2.0 + Groq) achieving 99.9% uptime</w:t>
+        <w:t>• Integrated security features: rate limiting (30 req/min), authentication, CORS protection</w:t>
       </w:r>
     </w:p>
     <w:p>
       <w:pPr>
         <w:pStyle w:val="ListBullet"/>
-        <w:ind w:left="360"/>
       </w:pPr>
       <w:r>
-        <w:t>Built safety stock calculations using statistical forecasting to distinguish crisis vs. natural demand decline</w:t>
+        <w:t>• Added web search fallback using DuckDuckGo API for queries not covered in local knowledge base</w:t>
       </w:r>
     </w:p>
     <w:p>
       <w:pPr>
         <w:pStyle w:val="ListBullet"/>
-        <w:ind w:left="360"/>
       </w:pPr>
       <w:r>
-        <w:t>Designed confidence scoring mechanism (0-100%) with human-in-loop for &lt;95% confidence orders via Telegram</w:t>
+        <w:t>• Deployed containerized application using Docker with FastAPI backend and Weaviate vector database</w:t>
       </w:r>
     </w:p>
     <w:p>
       <w:pPr>
         <w:pStyle w:val="ListBullet"/>
-        <w:ind w:left="360"/>
       </w:pPr>
       <w:r>
-        <w:t>Deployed with Docker containerization, rate limiting (30 req/min), LangSmith tracing</w:t>
+        <w:t>• Implemented CI/CD pipeline with GitHub Actions and 80+ automated tests</w:t>
       </w:r>
     </w:p>
     <w:p/>
     <w:p>
       <w:r>
         <w:rPr>
-          <w:rFonts w:ascii="Calibri" w:hAnsi="Calibri"/>
           <w:b/>
-          <w:sz w:val="24"/>
         </w:rPr>
-        <w:t>2. Compliance-GPT | Zero-Hallucination RAG for Enterprise Compliance</w:t>
+        <w:t>3. AudioRAG Enterprise | Audio Intelligence with RAG</w:t>
+        <w:br/>
+      </w:r>
+      <w:r>
+        <w:rPr>
+          <w:i/>
+        </w:rPr>
+        <w:t>Technologies: AssemblyAI, Qdrant Vector Database, SambaNova LLM, Redis, PostgreSQL, FastAPI</w:t>
+        <w:br/>
       </w:r>
     </w:p>
     <w:p>
       <w:r>
-        <w:rPr>
-          <w:rFonts w:ascii="Calibri" w:hAnsi="Calibri"/>
-          <w:sz w:val="20"/>
-        </w:rPr>
-        <w:t>Technologies: FastAPI, Weaviate, Groq LLM, Docker, Prometheus</w:t>
+        <w:t xml:space="preserve">GitHub: </w:t>
       </w:r>
+      <w:hyperlink r:id="rId16">
+        <w:r>
+          <w:rPr/>
+          <w:t>github.com/HemantSudarshan/AudioRaG_FTSambanova</w:t>
+        </w:r>
+      </w:hyperlink>
     </w:p>
     <w:p>
+      <w:pPr>
+        <w:pStyle w:val="ListBullet"/>
+      </w:pPr>
       <w:r>
-        <w:rPr>
-          <w:rFonts w:ascii="Calibri" w:hAnsi="Calibri"/>
-          <w:sz w:val="20"/>
-        </w:rPr>
-        <w:t>GitHub: github.com/HemantSudarshan/Compliance-GPT</w:t>
-      </w:r>
-    </w:p>
-    <w:p>
-      <w:r>
-        <w:rPr>
-          <w:rFonts w:ascii="Calibri" w:hAnsi="Calibri"/>
-          <w:sz w:val="20"/>
-        </w:rPr>
-        <w:t>Live Demo: huggingface.co/spaces/Hemantxai/compliance-gpt</w:t>
+        <w:t>• Developed audio analysis platform with transcription, speaker identification, and conversational search</w:t>
       </w:r>
     </w:p>
     <w:p>
       <w:pPr>
         <w:pStyle w:val="ListBullet"/>
-        <w:ind w:left="360"/>
       </w:pPr>
       <w:r>
-        <w:t>Engineered enterprise RAG system delivering citation-backed compliance answers in &lt;2 seconds</w:t>
+        <w:t>• Integrated AssemblyAI API for speech-to-text transcription with speaker diarization (identifying who spoke when)</w:t>
       </w:r>
     </w:p>
     <w:p>
       <w:pPr>
         <w:pStyle w:val="ListBullet"/>
-        <w:ind w:left="360"/>
       </w:pPr>
       <w:r>
-        <w:t>Implemented hybrid search combining BM25 keyword matching + semantic vectors (1,987+ regulation chunks)</w:t>
+        <w:t>• Built RAG pipeline: audio → transcription → text chunking → embeddings → vector storage in Qdrant</w:t>
       </w:r>
     </w:p>
     <w:p>
       <w:pPr>
         <w:pStyle w:val="ListBullet"/>
-        <w:ind w:left="360"/>
       </w:pPr>
       <w:r>
-        <w:t>Built zero-hallucination architecture: every claim traceable to source document</w:t>
+        <w:t>• Implemented semantic search over audio content using BGE-Large embeddings (1024 dimensions)</w:t>
       </w:r>
     </w:p>
     <w:p>
       <w:pPr>
         <w:pStyle w:val="ListBullet"/>
-        <w:ind w:left="360"/>
       </w:pPr>
       <w:r>
-        <w:t>Deployed with enterprise security: rate limiting, HTTPS enforcement, CORS protection, admin auth</w:t>
+        <w:t>• Added SambaNova LLM for generating contextual answers from retrieved audio chunks</w:t>
       </w:r>
     </w:p>
     <w:p>
       <w:pPr>
         <w:pStyle w:val="ListBullet"/>
-        <w:ind w:left="360"/>
       </w:pPr>
       <w:r>
-        <w:t>Achieved 80+ passing tests with CI/CD pipeline (GitHub Actions)</w:t>
+        <w:t>• Created multi-tenant system with JWT authentication and role-based access control (Admin/Analyst/Viewer)</w:t>
+      </w:r>
+    </w:p>
+    <w:p>
+      <w:pPr>
+        <w:pStyle w:val="ListBullet"/>
+      </w:pPr>
+      <w:r>
+        <w:t>• Used 3-layer architecture: Redis (caching), PostgreSQL (metadata &amp; audit logs), Qdrant (vector search)</w:t>
+      </w:r>
+    </w:p>
+    <w:p>
+      <w:pPr>
+        <w:pStyle w:val="ListBullet"/>
+      </w:pPr>
+      <w:r>
+        <w:t>• Deployed with Docker Compose orchestrating multiple services (FastAPI, Qdrant, Redis, PostgreSQL)</w:t>
       </w:r>
     </w:p>
     <w:p/>
     <w:p>
       <w:r>
         <w:rPr>
-          <w:rFonts w:ascii="Calibri" w:hAnsi="Calibri"/>
           <w:b/>
+          <w:color w:val="1F4E78"/>
           <w:sz w:val="24"/>
         </w:rPr>
-        <w:t>3. AudioRAG Enterprise | Multi-Tenant Audio Intelligence with RBAC</w:t>
+        <w:t>PATENTS &amp; PUBLICATIONS</w:t>
       </w:r>
     </w:p>
     <w:p>
       <w:r>
         <w:rPr>
-          <w:rFonts w:ascii="Calibri" w:hAnsi="Calibri"/>
-          <w:sz w:val="20"/>
+          <w:b/>
         </w:rPr>
-        <w:t>Technologies: AssemblyAI, Qdrant, SambaNova LLM, Redis, PostgreSQL, Celery, FastAPI</w:t>
+        <w:t>Patent (Filed)</w:t>
+        <w:br/>
+      </w:r>
+      <w:r>
+        <w:t>"A System for Providing Security Using a Plurality of Factors for IoT Gadgets"</w:t>
+        <w:br/>
+      </w:r>
+      <w:r>
+        <w:t>Indian Patent Office | Application No. 202341040746</w:t>
       </w:r>
     </w:p>
     <w:p>
       <w:r>
         <w:rPr>
-          <w:rFonts w:ascii="Calibri" w:hAnsi="Calibri"/>
-          <w:sz w:val="20"/>
+          <w:b/>
         </w:rPr>
-        <w:t>GitHub: github.com/HemantSudarshan/AudioRaG_FTSambanova</w:t>
+        <w:t>Conference Paper</w:t>
+        <w:br/>
+      </w:r>
+      <w:r>
+        <w:t>"Discovering Insights into Heart Health: A Survey of Data Mining and Machine Learning Methods"</w:t>
+        <w:br/>
+      </w:r>
+      <w:r>
+        <w:t>Presented at International Conference on Computer and Intelligent Communication Technologies (ICCICCT 2023)</w:t>
+        <w:br/>
+      </w:r>
+      <w:r>
+        <w:t>IIT Kharagpur | ISBN Reference Available</w:t>
       </w:r>
     </w:p>
     <w:p>
-      <w:pPr>
-        <w:pStyle w:val="ListBullet"/>
-        <w:ind w:left="360"/>
-      </w:pPr>
       <w:r>
-        <w:t>Developed full-stack audio RAG platform: transcription → speaker diarization → semantic search → AI synthesis</w:t>
+        <w:rPr>
+          <w:b/>
+        </w:rPr>
+        <w:t>Research Paper (Accepted for Publication)</w:t>
+        <w:br/>
       </w:r>
-    </w:p>
-    <w:p>
-      <w:pPr>
-        <w:pStyle w:val="ListBullet"/>
-        <w:ind w:left="360"/>
-      </w:pPr>
       <w:r>
-        <w:t>Implemented multi-tenant security: JWT authentication, RBAC, payload-based data isolation</w:t>
+        <w:t>"An Examination of Different Deep Learning Models for Transparent Identification of Tomato Leaf Diseases"</w:t>
+        <w:br/>
       </w:r>
-    </w:p>
-    <w:p>
-      <w:pPr>
-        <w:pStyle w:val="ListBullet"/>
-        <w:ind w:left="360"/>
-      </w:pPr>
       <w:r>
-        <w:t>Architected 3-layer storage: Redis cache, PostgreSQL audit logs, Qdrant vector search</w:t>
-      </w:r>
-    </w:p>
-    <w:p>
-      <w:pPr>
-        <w:pStyle w:val="ListBullet"/>
-        <w:ind w:left="360"/>
-      </w:pPr>
-      <w:r>
-        <w:t>Built domain-specific models: Healthcare (ICD-10), Legal (case law), Finance (ticker symbols)</w:t>
+        <w:t>Focus: Computer Vision, Agricultural AI, Transfer Learning</w:t>
       </w:r>
     </w:p>
     <w:p/>
     <w:p>
       <w:r>
         <w:rPr>
-          <w:rFonts w:ascii="Calibri" w:hAnsi="Calibri"/>
           <w:b/>
+          <w:color w:val="1F4E78"/>
           <w:sz w:val="24"/>
         </w:rPr>
-        <w:t>4. TruthTracker (AntiAi) | Deepfake &amp; Fake News Detection with Explainability</w:t>
+        <w:t>ACHIEVEMENTS</w:t>
       </w:r>
     </w:p>
     <w:p>
       <w:r>
         <w:rPr>
-          <w:rFonts w:ascii="Calibri" w:hAnsi="Calibri"/>
-          <w:sz w:val="20"/>
+          <w:b/>
         </w:rPr>
-        <w:t>Technologies: EfficientNet-B4, PyTorch, FastAPI, React TypeScript, Docker, LIME, GradCAM</w:t>
+        <w:t>Project Deployment &amp; Impact</w:t>
+        <w:br/>
+      </w:r>
+    </w:p>
+    <w:p>
+      <w:pPr>
+        <w:pStyle w:val="ListBullet"/>
+      </w:pPr>
+      <w:r>
+        <w:t>✓ Deployed 6+ AI projects with live demos on platforms like Hugging Face and Railway.app</w:t>
+      </w:r>
+    </w:p>
+    <w:p>
+      <w:pPr>
+        <w:pStyle w:val="ListBullet"/>
+      </w:pPr>
+      <w:r>
+        <w:t>✓ Built RAG systems for Indic language localization serving users across Hindi, Telugu, and Kannada</w:t>
+      </w:r>
+    </w:p>
+    <w:p>
+      <w:pPr>
+        <w:pStyle w:val="ListBullet"/>
+      </w:pPr>
+      <w:r>
+        <w:t>✓ Created AI systems with real-world applications in compliance, inventory management, and audio analysis</w:t>
+      </w:r>
+    </w:p>
+    <w:p>
+      <w:pPr>
+        <w:pStyle w:val="ListBullet"/>
+      </w:pPr>
+      <w:r>
+        <w:t>✓ Reduced manual work time from 20+ minutes to 2 seconds in compliance research through automation</w:t>
       </w:r>
     </w:p>
     <w:p>
       <w:r>
         <w:rPr>
-          <w:rFonts w:ascii="Calibri" w:hAnsi="Calibri"/>
-          <w:sz w:val="20"/>
+          <w:b/>
         </w:rPr>
-        <w:t>GitHub: github.com/HemantSudarshan/AntiAi</w:t>
+        <w:t>Technical Skills &amp; Learning</w:t>
+        <w:br/>
       </w:r>
     </w:p>
     <w:p>
       <w:pPr>
         <w:pStyle w:val="ListBullet"/>
-        <w:ind w:left="360"/>
       </w:pPr>
       <w:r>
-        <w:t>Architected production misinformation detection platform combining NLP + Computer Vision</w:t>
+        <w:t>✓ Built multi-agent systems with autonomous decision-making capabilities using LangGraph</w:t>
       </w:r>
     </w:p>
     <w:p>
       <w:pPr>
         <w:pStyle w:val="ListBullet"/>
-        <w:ind w:left="360"/>
       </w:pPr>
       <w:r>
-        <w:t>Implemented ensemble learning (Logistic Regression + Random Forest + Gradient Boosting)</w:t>
+        <w:t>✓ Implemented production-ready features: authentication, rate limiting, caching, error handling</w:t>
       </w:r>
     </w:p>
     <w:p>
       <w:pPr>
         <w:pStyle w:val="ListBullet"/>
-        <w:ind w:left="360"/>
       </w:pPr>
       <w:r>
-        <w:t>Integrated EfficientNet-B4 + MTCNN face detection for deepfake image analysis with 92%+ accuracy</w:t>
+        <w:t>✓ Gained hands-on experience with Docker containerization and CI/CD pipelines</w:t>
       </w:r>
     </w:p>
     <w:p>
       <w:pPr>
         <w:pStyle w:val="ListBullet"/>
-        <w:ind w:left="360"/>
       </w:pPr>
       <w:r>
-        <w:t>Built explainable AI layer: LIME for text (word-level importance), GradCAM heatmaps</w:t>
+        <w:t>✓ Optimized API costs by 70% through intelligent caching strategies</w:t>
+      </w:r>
+    </w:p>
+    <w:p>
+      <w:r>
+        <w:rPr>
+          <w:b/>
+        </w:rPr>
+        <w:t>Open Source &amp; Community</w:t>
+        <w:br/>
+      </w:r>
+    </w:p>
+    <w:p>
+      <w:pPr>
+        <w:pStyle w:val="ListBullet"/>
+      </w:pPr>
+      <w:r>
+        <w:t>✓ Published 20+ GitHub repositories with comprehensive documentation</w:t>
+      </w:r>
+    </w:p>
+    <w:p>
+      <w:pPr>
+        <w:pStyle w:val="ListBullet"/>
+      </w:pPr>
+      <w:r>
+        <w:t>✓ Actively maintaining projects with CI/CD integration and automated testing</w:t>
+      </w:r>
+    </w:p>
+    <w:p>
+      <w:pPr>
+        <w:pStyle w:val="ListBullet"/>
+      </w:pPr>
+      <w:r>
+        <w:t>✓ Sharing technical knowledge through detailed README files and documentation</w:t>
+      </w:r>
+    </w:p>
+    <w:p>
+      <w:r>
+        <w:rPr>
+          <w:b/>
+        </w:rPr>
+        <w:t>Research &amp; Publications</w:t>
+        <w:br/>
+      </w:r>
+    </w:p>
+    <w:p>
+      <w:pPr>
+        <w:pStyle w:val="ListBullet"/>
+      </w:pPr>
+      <w:r>
+        <w:t>✓ Filed 1 patent on IoT security systems</w:t>
+      </w:r>
+    </w:p>
+    <w:p>
+      <w:pPr>
+        <w:pStyle w:val="ListBullet"/>
+      </w:pPr>
+      <w:r>
+        <w:t>✓ Published 2 research papers during undergraduate studies</w:t>
+      </w:r>
+    </w:p>
+    <w:p>
+      <w:pPr>
+        <w:pStyle w:val="ListBullet"/>
+      </w:pPr>
+      <w:r>
+        <w:t>✓ Presented research at IIT Kharagpur conference (ICCICCT 2023)</w:t>
       </w:r>
     </w:p>
     <w:p/>
     <w:p>
       <w:r>
         <w:rPr>
-          <w:rFonts w:ascii="Calibri" w:hAnsi="Calibri"/>
           <w:b/>
+          <w:color w:val="1F4E78"/>
           <w:sz w:val="24"/>
         </w:rPr>
-        <w:t>5. AI Real Estate Agent | Multi-Agent Property Intelligence System</w:t>
+        <w:t>CORE COMPETENCIES</w:t>
       </w:r>
     </w:p>
     <w:p>
       <w:r>
         <w:rPr>
-          <w:rFonts w:ascii="Calibri" w:hAnsi="Calibri"/>
-          <w:sz w:val="20"/>
+          <w:b/>
         </w:rPr>
-        <w:t>Technologies: Gemini AI, Firecrawl API, Streamlit, SQLAlchemy, Redis, PostgreSQL</w:t>
+        <w:t>AI/ML Development</w:t>
+        <w:br/>
+      </w:r>
+    </w:p>
+    <w:p>
+      <w:pPr>
+        <w:pStyle w:val="ListBullet"/>
+      </w:pPr>
+      <w:r>
+        <w:t>• Large Language Models (LLMs): Working with GPT, Claude, Gemini for various applications</w:t>
+      </w:r>
+    </w:p>
+    <w:p>
+      <w:pPr>
+        <w:pStyle w:val="ListBullet"/>
+      </w:pPr>
+      <w:r>
+        <w:t>• RAG Systems: Building retrieval-augmented generation pipelines with vector databases</w:t>
+      </w:r>
+    </w:p>
+    <w:p>
+      <w:pPr>
+        <w:pStyle w:val="ListBullet"/>
+      </w:pPr>
+      <w:r>
+        <w:t>• Prompt Engineering: Designing effective prompts for different tasks and domains</w:t>
+      </w:r>
+    </w:p>
+    <w:p>
+      <w:pPr>
+        <w:pStyle w:val="ListBullet"/>
+      </w:pPr>
+      <w:r>
+        <w:t>• Multi-Agent Systems: Creating autonomous workflows using LangGraph</w:t>
       </w:r>
     </w:p>
     <w:p>
       <w:r>
         <w:rPr>
-          <w:rFonts w:ascii="Calibri" w:hAnsi="Calibri"/>
-          <w:sz w:val="20"/>
+          <w:b/>
         </w:rPr>
-        <w:t>GitHub: github.com/HemantSudarshan/-AI-Powered-Real-Estate-Agent-Automating-Property-Search-Investment-Insights-</w:t>
+        <w:t>Software Engineering</w:t>
+        <w:br/>
       </w:r>
     </w:p>
     <w:p>
       <w:pPr>
         <w:pStyle w:val="ListBullet"/>
-        <w:ind w:left="360"/>
       </w:pPr>
       <w:r>
-        <w:t>Developed 3-agent system: Search Agent → Investment Agent → Market Trends Agent</w:t>
+        <w:t>• Backend Development: Building REST APIs with FastAPI and Flask</w:t>
       </w:r>
     </w:p>
     <w:p>
       <w:pPr>
         <w:pStyle w:val="ListBullet"/>
-        <w:ind w:left="360"/>
       </w:pPr>
       <w:r>
-        <w:t>Integrated Firecrawl API for real-time property extraction from major portals</w:t>
+        <w:t>• Database Management: Working with SQL, NoSQL, and vector databases</w:t>
       </w:r>
     </w:p>
     <w:p>
       <w:pPr>
         <w:pStyle w:val="ListBullet"/>
-        <w:ind w:left="360"/>
       </w:pPr>
       <w:r>
-        <w:t>Built Redis caching layer reducing API costs by 70%</w:t>
+        <w:t>• Version Control: Git, GitHub, collaborative development workflows</w:t>
       </w:r>
     </w:p>
     <w:p>
       <w:pPr>
         <w:pStyle w:val="ListBullet"/>
-        <w:ind w:left="360"/>
       </w:pPr>
       <w:r>
-        <w:t>Designed SQLAlchemy ORM with PostgreSQL for property persistence and search history</w:t>
-      </w:r>
-    </w:p>
-    <w:p>
-      <w:pPr>
-        <w:pStyle w:val="Heading1"/>
-        <w:jc w:val="left"/>
-      </w:pPr>
-      <w:r>
-        <w:t>PATENTS &amp; PUBLICATIONS</w:t>
+        <w:t>• Containerization: Docker for consistent deployment environments</w:t>
       </w:r>
     </w:p>
     <w:p>
       <w:r>
         <w:rPr>
-          <w:rFonts w:ascii="Calibri" w:hAnsi="Calibri"/>
           <w:b/>
-          <w:sz w:val="22"/>
         </w:rPr>
-        <w:t>Patent (Filed)</w:t>
+        <w:t>Domain Knowledge</w:t>
+        <w:br/>
       </w:r>
     </w:p>
     <w:p>
+      <w:pPr>
+        <w:pStyle w:val="ListBullet"/>
+      </w:pPr>
       <w:r>
-        <w:rPr>
-          <w:rFonts w:ascii="Calibri" w:hAnsi="Calibri"/>
-          <w:sz w:val="22"/>
-        </w:rPr>
-        <w:t>"A System for Providing Security Using a Plurality of Factors for IoT Gadgets"</w:t>
+        <w:t>• Natural Language Processing (NLP): Text processing, embeddings, semantic search</w:t>
       </w:r>
     </w:p>
     <w:p>
+      <w:pPr>
+        <w:pStyle w:val="ListBullet"/>
+      </w:pPr>
       <w:r>
-        <w:rPr>
-          <w:rFonts w:ascii="Calibri" w:hAnsi="Calibri"/>
-          <w:sz w:val="22"/>
-        </w:rPr>
-        <w:t>Indian Patent Office | Application No. 202341040746</w:t>
+        <w:t>• Audio Processing: Transcription, speaker diarization, audio analytics</w:t>
+      </w:r>
+    </w:p>
+    <w:p>
+      <w:pPr>
+        <w:pStyle w:val="ListBullet"/>
+      </w:pPr>
+      <w:r>
+        <w:t>• Multilingual AI: Special focus on Indic languages (Hindi, Telugu, Kannada)</w:t>
+      </w:r>
+    </w:p>
+    <w:p>
+      <w:pPr>
+        <w:pStyle w:val="ListBullet"/>
+      </w:pPr>
+      <w:r>
+        <w:t>• Production Deployment: CI/CD, testing, monitoring, and optimization</w:t>
       </w:r>
     </w:p>
     <w:p/>
     <w:p>
       <w:r>
         <w:rPr>
-          <w:rFonts w:ascii="Calibri" w:hAnsi="Calibri"/>
           <w:b/>
-          <w:sz w:val="22"/>
+          <w:color w:val="1F4E78"/>
+          <w:sz w:val="24"/>
         </w:rPr>
-        <w:t>Conference Paper</w:t>
+        <w:t>AREAS OF INTEREST &amp; CONTINUOUS LEARNING</w:t>
       </w:r>
     </w:p>
     <w:p>
       <w:r>
         <w:rPr>
-          <w:rFonts w:ascii="Calibri" w:hAnsi="Calibri"/>
-          <w:sz w:val="22"/>
+          <w:b/>
         </w:rPr>
-        <w:t>"Discovering Insights into Heart Health: A Survey of Data Mining and Machine Learning Methods"</w:t>
+        <w:t>Currently Learning:</w:t>
+        <w:br/>
       </w:r>
     </w:p>
     <w:p>
+      <w:pPr>
+        <w:pStyle w:val="ListBullet"/>
+      </w:pPr>
       <w:r>
-        <w:rPr>
-          <w:rFonts w:ascii="Calibri" w:hAnsi="Calibri"/>
-          <w:sz w:val="22"/>
-        </w:rPr>
-        <w:t>Presented at ICCICCT 2023, IIT Kharagpur</w:t>
+        <w:t>• Advanced AI Agents &amp; Multi-Agent Systems with LangGraph</w:t>
+      </w:r>
+    </w:p>
+    <w:p>
+      <w:pPr>
+        <w:pStyle w:val="ListBullet"/>
+      </w:pPr>
+      <w:r>
+        <w:t>• LLMOps: Model monitoring, evaluation frameworks, prompt optimization</w:t>
+      </w:r>
+    </w:p>
+    <w:p>
+      <w:pPr>
+        <w:pStyle w:val="ListBullet"/>
+      </w:pPr>
+      <w:r>
+        <w:t>• Advanced RAG Techniques: Hybrid search, reranking, query optimization</w:t>
+      </w:r>
+    </w:p>
+    <w:p>
+      <w:pPr>
+        <w:pStyle w:val="ListBullet"/>
+      </w:pPr>
+      <w:r>
+        <w:t>• Production ML: Distributed systems, scalability, cost optimization</w:t>
+      </w:r>
+    </w:p>
+    <w:p>
+      <w:pPr>
+        <w:pStyle w:val="ListBullet"/>
+      </w:pPr>
+      <w:r>
+        <w:t>• Multilingual NLP: Working with low-resource Indic languages</w:t>
       </w:r>
     </w:p>
     <w:p/>
     <w:p>
       <w:r>
         <w:rPr>
-          <w:rFonts w:ascii="Calibri" w:hAnsi="Calibri"/>
           <w:b/>
-          <w:sz w:val="22"/>
+          <w:color w:val="1F4E78"/>
+          <w:sz w:val="24"/>
         </w:rPr>
-        <w:t>Research Paper (Accepted for Publication)</w:t>
-      </w:r>
-    </w:p>
-    <w:p>
-      <w:r>
-        <w:rPr>
-          <w:rFonts w:ascii="Calibri" w:hAnsi="Calibri"/>
-          <w:sz w:val="22"/>
-        </w:rPr>
-        <w:t>"An Examination of Different Deep Learning Models for Transparent Identification of Tomato Leaf Diseases"</w:t>
-      </w:r>
-    </w:p>
-    <w:p>
-      <w:pPr>
-        <w:pStyle w:val="Heading1"/>
-        <w:jc w:val="left"/>
-      </w:pPr>
-      <w:r>
-        <w:t>ACHIEVEMENTS &amp; IMPACT</w:t>
-      </w:r>
-    </w:p>
-    <w:p>
-      <w:r>
-        <w:rPr>
-          <w:rFonts w:ascii="Calibri" w:hAnsi="Calibri"/>
-          <w:b/>
-          <w:sz w:val="22"/>
-        </w:rPr>
-        <w:t>Production Deployment &amp; User Impact</w:t>
-      </w:r>
-    </w:p>
-    <w:p>
-      <w:pPr>
-        <w:pStyle w:val="ListBullet"/>
-        <w:ind w:left="360"/>
-      </w:pPr>
-      <w:r>
-        <w:t>Deployed 6+ production-ready AI systems with active users on Hugging Face, Railway.app</w:t>
-      </w:r>
-    </w:p>
-    <w:p>
-      <w:pPr>
-        <w:pStyle w:val="ListBullet"/>
-        <w:ind w:left="360"/>
-      </w:pPr>
-      <w:r>
-        <w:t>Built RAG systems for Indic language localization serving 600M+ potential users</w:t>
-      </w:r>
-    </w:p>
-    <w:p>
-      <w:pPr>
-        <w:pStyle w:val="ListBullet"/>
-        <w:ind w:left="360"/>
-      </w:pPr>
-      <w:r>
-        <w:t>Achieved 99.9% uptime with dual-model failover strategies and health monitoring</w:t>
-      </w:r>
-    </w:p>
-    <w:p>
-      <w:pPr>
-        <w:pStyle w:val="ListBullet"/>
-        <w:ind w:left="360"/>
-      </w:pPr>
-      <w:r>
-        <w:t>Reduced compliance research time from 20+ minutes to 2 seconds with zero-hallucination architecture</w:t>
-      </w:r>
-    </w:p>
-    <w:p>
-      <w:r>
-        <w:rPr>
-          <w:rFonts w:ascii="Calibri" w:hAnsi="Calibri"/>
-          <w:b/>
-          <w:sz w:val="22"/>
-        </w:rPr>
-        <w:t>Technical Excellence</w:t>
-      </w:r>
-    </w:p>
-    <w:p>
-      <w:pPr>
-        <w:pStyle w:val="ListBullet"/>
-        <w:ind w:left="360"/>
-      </w:pPr>
-      <w:r>
-        <w:t>Architected multi-agent systems with autonomous decision-making and human-in-loop validation</w:t>
-      </w:r>
-    </w:p>
-    <w:p>
-      <w:pPr>
-        <w:pStyle w:val="ListBullet"/>
-        <w:ind w:left="360"/>
-      </w:pPr>
-      <w:r>
-        <w:t>Implemented enterprise security standards: JWT auth, RBAC, rate limiting, audit logging</w:t>
-      </w:r>
-    </w:p>
-    <w:p>
-      <w:pPr>
-        <w:pStyle w:val="ListBullet"/>
-        <w:ind w:left="360"/>
-      </w:pPr>
-      <w:r>
-        <w:t>Built production-grade observability: Prometheus metrics, LangSmith tracing, structured logging</w:t>
-      </w:r>
-    </w:p>
-    <w:p>
-      <w:pPr>
-        <w:pStyle w:val="ListBullet"/>
-        <w:ind w:left="360"/>
-      </w:pPr>
-      <w:r>
-        <w:t>Designed cost-efficient systems: 70% API cost reduction via Redis caching</w:t>
-      </w:r>
-    </w:p>
-    <w:p>
-      <w:r>
-        <w:rPr>
-          <w:rFonts w:ascii="Calibri" w:hAnsi="Calibri"/>
-          <w:b/>
-          <w:sz w:val="22"/>
-        </w:rPr>
-        <w:t>Open Source Contribution</w:t>
-      </w:r>
-    </w:p>
-    <w:p>
-      <w:pPr>
-        <w:pStyle w:val="ListBullet"/>
-        <w:ind w:left="360"/>
-      </w:pPr>
-      <w:r>
-        <w:t>Published 20+ GitHub repositories with comprehensive documentation and live demos</w:t>
-      </w:r>
-    </w:p>
-    <w:p>
-      <w:pPr>
-        <w:pStyle w:val="ListBullet"/>
-        <w:ind w:left="360"/>
-      </w:pPr>
-      <w:r>
-        <w:t>Active contributor to AI community with 80+ CI/CD-integrated tests across projects</w:t>
-      </w:r>
-    </w:p>
-    <w:p>
-      <w:pPr>
-        <w:pStyle w:val="Heading1"/>
-        <w:jc w:val="left"/>
-      </w:pPr>
-      <w:r>
-        <w:t>CORE COMPETENCIES</w:t>
-      </w:r>
-    </w:p>
-    <w:p>
-      <w:r>
-        <w:rPr>
-          <w:rFonts w:ascii="Calibri" w:hAnsi="Calibri"/>
-          <w:b/>
-          <w:sz w:val="22"/>
-        </w:rPr>
-        <w:t>AI System Architecture</w:t>
-      </w:r>
-    </w:p>
-    <w:p>
-      <w:r>
-        <w:rPr>
-          <w:rFonts w:ascii="Calibri" w:hAnsi="Calibri"/>
-          <w:sz w:val="22"/>
-        </w:rPr>
-        <w:t>Multi-Agent Systems (LangGraph), RAG with citation-backed responses, Prompt Engineering, Multimodal AI</w:t>
-      </w:r>
-    </w:p>
-    <w:p>
-      <w:r>
-        <w:rPr>
-          <w:rFonts w:ascii="Calibri" w:hAnsi="Calibri"/>
-          <w:b/>
-          <w:sz w:val="22"/>
-        </w:rPr>
-        <w:t>Production AI Infrastructure</w:t>
-      </w:r>
-    </w:p>
-    <w:p>
-      <w:r>
-        <w:rPr>
-          <w:rFonts w:ascii="Calibri" w:hAnsi="Calibri"/>
-          <w:sz w:val="22"/>
-        </w:rPr>
-        <w:t>LLMOps (prompt versioning, A/B testing, model evaluation), MLOps (CI/CD, Docker), Backend Development (FastAPI)</w:t>
-      </w:r>
-    </w:p>
-    <w:p>
-      <w:r>
-        <w:rPr>
-          <w:rFonts w:ascii="Calibri" w:hAnsi="Calibri"/>
-          <w:b/>
-          <w:sz w:val="22"/>
-        </w:rPr>
-        <w:t>Domain Expertise</w:t>
-      </w:r>
-    </w:p>
-    <w:p>
-      <w:r>
-        <w:rPr>
-          <w:rFonts w:ascii="Calibri" w:hAnsi="Calibri"/>
-          <w:sz w:val="22"/>
-        </w:rPr>
-        <w:t>Enterprise Compliance (GDPR, CCPA), Multilingual NLP for Indic Languages, Audio Intelligence, Explainable AI</w:t>
-      </w:r>
-    </w:p>
-    <w:p>
-      <w:pPr>
-        <w:pStyle w:val="Heading1"/>
-        <w:jc w:val="left"/>
-      </w:pPr>
-      <w:r>
         <w:t>POSITION SOUGHT</w:t>
       </w:r>
     </w:p>
     <w:p>
       <w:r>
         <w:rPr>
-          <w:rFonts w:ascii="Calibri" w:hAnsi="Calibri"/>
-          <w:sz w:val="22"/>
+          <w:b/>
         </w:rPr>
-        <w:t>Target Roles: AI/ML Engineer | LLM Engineer | RAG Systems Developer | AI Agent Developer | LLMOps Engineer</w:t>
+        <w:t>Target Roles:</w:t>
+        <w:br/>
       </w:r>
     </w:p>
     <w:p>
       <w:r>
         <w:rPr>
-          <w:rFonts w:ascii="Calibri" w:hAnsi="Calibri"/>
           <w:sz w:val="22"/>
         </w:rPr>
-        <w:t>Work Preferences: Full-time opportunities | Remote/Hybrid | Bengaluru-based roles preferred</w:t>
+        <w:t>AI/ML Engineer (Entry-Level) | LLM Engineer (Junior) | Machine Learning Engineer | RAG Systems Developer | AI Engineer Intern | ML Engineering Intern | Data Science Intern | AI Product Engineer (Entry-Level) | GenAI Developer (Junior)</w:t>
       </w:r>
     </w:p>
     <w:p>
       <w:r>
         <w:rPr>
-          <w:rFonts w:ascii="Calibri" w:hAnsi="Calibri"/>
+          <w:b/>
+        </w:rPr>
+        <w:t>Work Preferences:</w:t>
+        <w:br/>
+      </w:r>
+    </w:p>
+    <w:p>
+      <w:r>
+        <w:rPr>
           <w:sz w:val="22"/>
         </w:rPr>
-        <w:t>Ideal Fit: Companies building production AI systems, LLM-powered products, multi-agent platforms, or enterprise AI solutions</w:t>
+        <w:t>Full-time opportunities | Internship positions | Remote/Hybrid | Bengaluru-based preferred</w:t>
+      </w:r>
+    </w:p>
+    <w:p>
+      <w:r>
+        <w:rPr>
+          <w:sz w:val="22"/>
+        </w:rPr>
+        <w:t>Open to: Startups, Product Companies, Research Labs, Early-stage AI Teams</w:t>
+      </w:r>
+    </w:p>
+    <w:p>
+      <w:r>
+        <w:rPr>
+          <w:b/>
+        </w:rPr>
+        <w:t>Ideal Opportunities:</w:t>
+        <w:br/>
+      </w:r>
+    </w:p>
+    <w:p>
+      <w:r>
+        <w:rPr>
+          <w:sz w:val="22"/>
+        </w:rPr>
+        <w:t>Companies working on LLM applications, RAG systems, multi-agent platforms, or AI-powered products. Teams building production AI systems where I can learn from experienced engineers. Organizations focused on innovative AI solutions with mentorship opportunities.</w:t>
+      </w:r>
+    </w:p>
+    <w:p/>
+    <w:p>
+      <w:r>
+        <w:rPr>
+          <w:b/>
+          <w:color w:val="1F4E78"/>
+          <w:sz w:val="24"/>
+        </w:rPr>
+        <w:t>WHY HIRE ME</w:t>
+      </w:r>
+    </w:p>
+    <w:p>
+      <w:pPr>
+        <w:pStyle w:val="ListBullet"/>
+      </w:pPr>
+      <w:r>
+        <w:t>✓ Hands-on Experience: 6+ deployed AI projects with real users, not just coursework</w:t>
+      </w:r>
+    </w:p>
+    <w:p>
+      <w:pPr>
+        <w:pStyle w:val="ListBullet"/>
+      </w:pPr>
+      <w:r>
+        <w:t>✓ Full-Stack AI Skills: Can work on AI models, backend APIs, databases, and deployment</w:t>
+      </w:r>
+    </w:p>
+    <w:p>
+      <w:pPr>
+        <w:pStyle w:val="ListBullet"/>
+      </w:pPr>
+      <w:r>
+        <w:t>✓ Quick Learner: Built diverse systems across different domains (compliance, audio, inventory)</w:t>
+      </w:r>
+    </w:p>
+    <w:p>
+      <w:pPr>
+        <w:pStyle w:val="ListBullet"/>
+      </w:pPr>
+      <w:r>
+        <w:t>✓ Production-Minded: Experience with Docker, CI/CD, testing, and deployment best practices</w:t>
+      </w:r>
+    </w:p>
+    <w:p>
+      <w:pPr>
+        <w:pStyle w:val="ListBullet"/>
+      </w:pPr>
+      <w:r>
+        <w:t>✓ Research Background: Strong fundamentals with 1 patent and 2 publications</w:t>
+      </w:r>
+    </w:p>
+    <w:p>
+      <w:pPr>
+        <w:pStyle w:val="ListBullet"/>
+      </w:pPr>
+      <w:r>
+        <w:t>✓ Open Source Contributor: Active GitHub profile with well-documented projects</w:t>
+      </w:r>
+    </w:p>
+    <w:p>
+      <w:pPr>
+        <w:pStyle w:val="ListBullet"/>
+      </w:pPr>
+      <w:r>
+        <w:t>✓ Team Player: Internship experience collaborating with cross-functional teams</w:t>
+      </w:r>
+    </w:p>
+    <w:p>
+      <w:pPr>
+        <w:pStyle w:val="ListBullet"/>
+      </w:pPr>
+      <w:r>
+        <w:t>✓ Eager to Learn: Genuinely passionate about AI and excited to grow with the right team</w:t>
       </w:r>
     </w:p>
     <w:sectPr>
       <w:pgSz w:w="12240" w:h="15840"/>
-      <w:pgMar w:top="720" w:right="1008" w:bottom="720" w:left="1008" w:header="720" w:footer="720" w:gutter="0"/>
+      <w:pgMar w:top="1440" w:right="1800" w:bottom="1440" w:left="1800" w:header="720" w:footer="720" w:gutter="0"/>
       <w:cols w:space="720"/>
       <w:docGrid w:linePitch="360"/>
     </w:sectPr>
@@ -1497,6 +1652,10 @@
     <w:name w:val="Normal"/>
     <w:qFormat/>
     <w:rsid w:val="00FC693F"/>
+    <w:rPr>
+      <w:rFonts w:ascii="Calibri" w:hAnsi="Calibri"/>
+      <w:sz w:val="22"/>
+    </w:rPr>
   </w:style>
   <w:style w:type="paragraph" w:styleId="Header">
     <w:name w:val="header"/>

</xml_diff>